<commit_message>
Tirar versionamento e capa
</commit_message>
<xml_diff>
--- a/06. Lista_de_Necessidades.docx
+++ b/06. Lista_de_Necessidades.docx
@@ -6,684 +6,13 @@
     <w:p>
       <w:pPr>
         <w:rPr>
-          <w:b/>
-          <w:bCs/>
-          <w:sz w:val="40"/>
-          <w:szCs w:val="40"/>
-        </w:rPr>
-      </w:pPr>
-      <w:bookmarkStart w:id="0" w:name="_phugo1378v0a" w:colFirst="0" w:colLast="0"/>
-      <w:bookmarkEnd w:id="0"/>
-      <w:r>
-        <w:rPr>
-          <w:b/>
-          <w:bCs/>
-          <w:sz w:val="40"/>
-          <w:szCs w:val="40"/>
-        </w:rPr>
-        <w:t>OFICINA PROJETO EMPRESA 2020</w:t>
-      </w:r>
-    </w:p>
-    <w:p>
-      <w:pPr>
-        <w:pStyle w:val="Subttulo"/>
-        <w:rPr>
-          <w:sz w:val="28"/>
-          <w:szCs w:val="28"/>
-        </w:rPr>
-      </w:pPr>
-    </w:p>
-    <w:p>
-      <w:pPr>
-        <w:pStyle w:val="Subttulo"/>
-        <w:rPr>
-          <w:sz w:val="28"/>
-          <w:szCs w:val="28"/>
-        </w:rPr>
-      </w:pPr>
-    </w:p>
-    <w:p>
-      <w:pPr>
-        <w:pStyle w:val="Subttulo"/>
-        <w:rPr>
-          <w:sz w:val="28"/>
-          <w:szCs w:val="28"/>
-        </w:rPr>
-      </w:pPr>
-    </w:p>
-    <w:p>
-      <w:pPr>
-        <w:pStyle w:val="Subttulo"/>
-        <w:rPr>
-          <w:sz w:val="28"/>
-          <w:szCs w:val="28"/>
-        </w:rPr>
-      </w:pPr>
-    </w:p>
-    <w:p>
-      <w:pPr>
-        <w:pStyle w:val="Subttulo"/>
-        <w:rPr>
-          <w:sz w:val="28"/>
-          <w:szCs w:val="28"/>
-        </w:rPr>
-      </w:pPr>
-    </w:p>
-    <w:p/>
-    <w:p>
-      <w:pPr>
-        <w:pStyle w:val="Subttulo"/>
-        <w:rPr>
-          <w:sz w:val="28"/>
-          <w:szCs w:val="28"/>
-        </w:rPr>
-      </w:pPr>
-    </w:p>
-    <w:p>
-      <w:pPr>
-        <w:pStyle w:val="Subttulo"/>
-        <w:rPr>
-          <w:sz w:val="28"/>
-          <w:szCs w:val="28"/>
-        </w:rPr>
-      </w:pPr>
-    </w:p>
-    <w:p>
-      <w:pPr>
-        <w:pStyle w:val="Subttulo"/>
-        <w:rPr>
-          <w:sz w:val="28"/>
-          <w:szCs w:val="28"/>
+          <w:u w:val="single"/>
         </w:rPr>
       </w:pPr>
       <w:r>
-        <w:rPr>
-          <w:sz w:val="28"/>
-          <w:szCs w:val="28"/>
-        </w:rPr>
-        <w:tab/>
-      </w:r>
-      <w:r>
-        <w:rPr>
-          <w:sz w:val="28"/>
-          <w:szCs w:val="28"/>
-        </w:rPr>
-        <w:tab/>
-      </w:r>
-      <w:r>
-        <w:rPr>
-          <w:sz w:val="28"/>
-          <w:szCs w:val="28"/>
-        </w:rPr>
-        <w:tab/>
-      </w:r>
-    </w:p>
-    <w:p>
-      <w:pPr>
-        <w:pStyle w:val="Subttulo"/>
-        <w:rPr>
-          <w:sz w:val="28"/>
-          <w:szCs w:val="28"/>
-        </w:rPr>
-      </w:pPr>
-      <w:r>
-        <w:rPr>
-          <w:sz w:val="28"/>
-          <w:szCs w:val="28"/>
-        </w:rPr>
-        <w:tab/>
-      </w:r>
-      <w:r>
-        <w:rPr>
-          <w:sz w:val="28"/>
-          <w:szCs w:val="28"/>
-        </w:rPr>
-        <w:tab/>
-      </w:r>
-      <w:r>
-        <w:rPr>
-          <w:sz w:val="28"/>
-          <w:szCs w:val="28"/>
-        </w:rPr>
-        <w:tab/>
-        <w:t xml:space="preserve">        </w:t>
-      </w:r>
-      <w:r>
-        <w:rPr>
-          <w:b/>
-          <w:bCs/>
-          <w:sz w:val="40"/>
-          <w:szCs w:val="40"/>
-        </w:rPr>
-        <w:t>ARTEFATO 06</w:t>
-      </w:r>
-      <w:r>
-        <w:rPr>
-          <w:sz w:val="28"/>
-          <w:szCs w:val="28"/>
-        </w:rPr>
-        <w:tab/>
-      </w:r>
-      <w:r>
-        <w:rPr>
-          <w:sz w:val="28"/>
-          <w:szCs w:val="28"/>
-        </w:rPr>
-        <w:tab/>
-      </w:r>
-    </w:p>
-    <w:p>
-      <w:pPr>
-        <w:pStyle w:val="Subttulo"/>
-        <w:ind w:left="2124"/>
-        <w:rPr>
-          <w:sz w:val="28"/>
-          <w:szCs w:val="28"/>
-        </w:rPr>
-      </w:pPr>
-      <w:r>
-        <w:rPr>
-          <w:sz w:val="28"/>
-          <w:szCs w:val="28"/>
-        </w:rPr>
-        <w:t xml:space="preserve">        </w:t>
-      </w:r>
-      <w:r>
-        <w:rPr>
-          <w:sz w:val="28"/>
-          <w:szCs w:val="28"/>
-        </w:rPr>
         <w:t>Lista de Necessidades</w:t>
       </w:r>
     </w:p>
-    <w:p>
-      <w:pPr>
-        <w:pStyle w:val="Subttulo"/>
-        <w:ind w:left="2124"/>
-        <w:rPr>
-          <w:sz w:val="28"/>
-          <w:szCs w:val="28"/>
-        </w:rPr>
-      </w:pPr>
-    </w:p>
-    <w:p/>
-    <w:p/>
-    <w:p/>
-    <w:p/>
-    <w:p/>
-    <w:p>
-      <w:pPr>
-        <w:rPr>
-          <w:sz w:val="32"/>
-          <w:szCs w:val="32"/>
-        </w:rPr>
-      </w:pPr>
-    </w:p>
-    <w:p>
-      <w:pPr>
-        <w:rPr>
-          <w:sz w:val="32"/>
-          <w:szCs w:val="32"/>
-        </w:rPr>
-      </w:pPr>
-    </w:p>
-    <w:p>
-      <w:pPr>
-        <w:rPr>
-          <w:sz w:val="32"/>
-          <w:szCs w:val="32"/>
-        </w:rPr>
-      </w:pPr>
-    </w:p>
-    <w:p>
-      <w:pPr>
-        <w:rPr>
-          <w:sz w:val="32"/>
-          <w:szCs w:val="32"/>
-        </w:rPr>
-      </w:pPr>
-    </w:p>
-    <w:p>
-      <w:pPr>
-        <w:rPr>
-          <w:sz w:val="32"/>
-          <w:szCs w:val="32"/>
-        </w:rPr>
-      </w:pPr>
-    </w:p>
-    <w:p>
-      <w:pPr>
-        <w:rPr>
-          <w:sz w:val="32"/>
-          <w:szCs w:val="32"/>
-        </w:rPr>
-      </w:pPr>
-    </w:p>
-    <w:p>
-      <w:pPr>
-        <w:rPr>
-          <w:sz w:val="32"/>
-          <w:szCs w:val="32"/>
-        </w:rPr>
-      </w:pPr>
-    </w:p>
-    <w:p>
-      <w:pPr>
-        <w:rPr>
-          <w:sz w:val="32"/>
-          <w:szCs w:val="32"/>
-        </w:rPr>
-      </w:pPr>
-      <w:r>
-        <w:rPr>
-          <w:sz w:val="32"/>
-          <w:szCs w:val="32"/>
-        </w:rPr>
-        <w:tab/>
-      </w:r>
-      <w:r>
-        <w:rPr>
-          <w:sz w:val="32"/>
-          <w:szCs w:val="32"/>
-        </w:rPr>
-        <w:tab/>
-      </w:r>
-      <w:r>
-        <w:rPr>
-          <w:sz w:val="32"/>
-          <w:szCs w:val="32"/>
-        </w:rPr>
-        <w:tab/>
-      </w:r>
-      <w:r>
-        <w:rPr>
-          <w:sz w:val="32"/>
-          <w:szCs w:val="32"/>
-        </w:rPr>
-        <w:tab/>
-      </w:r>
-      <w:r>
-        <w:rPr>
-          <w:sz w:val="32"/>
-          <w:szCs w:val="32"/>
-        </w:rPr>
-        <w:tab/>
-      </w:r>
-      <w:r>
-        <w:rPr>
-          <w:sz w:val="32"/>
-          <w:szCs w:val="32"/>
-        </w:rPr>
-        <w:tab/>
-        <w:t xml:space="preserve">       </w:t>
-      </w:r>
-    </w:p>
-    <w:p>
-      <w:pPr>
-        <w:rPr>
-          <w:sz w:val="20"/>
-          <w:szCs w:val="20"/>
-        </w:rPr>
-      </w:pPr>
-      <w:r>
-        <w:rPr>
-          <w:sz w:val="32"/>
-          <w:szCs w:val="32"/>
-        </w:rPr>
-        <w:tab/>
-      </w:r>
-      <w:r>
-        <w:rPr>
-          <w:sz w:val="32"/>
-          <w:szCs w:val="32"/>
-        </w:rPr>
-        <w:tab/>
-      </w:r>
-      <w:r>
-        <w:rPr>
-          <w:sz w:val="32"/>
-          <w:szCs w:val="32"/>
-        </w:rPr>
-        <w:tab/>
-      </w:r>
-      <w:r>
-        <w:rPr>
-          <w:sz w:val="32"/>
-          <w:szCs w:val="32"/>
-        </w:rPr>
-        <w:tab/>
-      </w:r>
-      <w:r>
-        <w:rPr>
-          <w:sz w:val="32"/>
-          <w:szCs w:val="32"/>
-        </w:rPr>
-        <w:tab/>
-      </w:r>
-      <w:r>
-        <w:rPr>
-          <w:sz w:val="32"/>
-          <w:szCs w:val="32"/>
-        </w:rPr>
-        <w:tab/>
-        <w:t xml:space="preserve">        </w:t>
-      </w:r>
-      <w:r>
-        <w:rPr>
-          <w:sz w:val="20"/>
-          <w:szCs w:val="20"/>
-        </w:rPr>
-        <w:t>São Paulo, 26 de agosto de 2020.</w:t>
-      </w:r>
-    </w:p>
-    <w:p/>
-    <w:p>
-      <w:pPr>
-        <w:pStyle w:val="Subttulo"/>
-        <w:rPr>
-          <w:sz w:val="36"/>
-          <w:szCs w:val="36"/>
-        </w:rPr>
-      </w:pPr>
-      <w:r>
-        <w:rPr>
-          <w:sz w:val="36"/>
-          <w:szCs w:val="36"/>
-        </w:rPr>
-        <w:lastRenderedPageBreak/>
-        <w:t>&lt; HAIR2U &gt;</w:t>
-      </w:r>
-    </w:p>
-    <w:tbl>
-      <w:tblPr>
-        <w:tblpPr w:leftFromText="141" w:rightFromText="141" w:vertAnchor="text" w:horzAnchor="margin" w:tblpX="100" w:tblpY="257"/>
-        <w:tblW w:w="8322" w:type="dxa"/>
-        <w:tblBorders>
-          <w:top w:val="single" w:sz="4" w:space="0" w:color="auto"/>
-          <w:left w:val="single" w:sz="4" w:space="0" w:color="auto"/>
-          <w:bottom w:val="single" w:sz="4" w:space="0" w:color="auto"/>
-          <w:right w:val="single" w:sz="4" w:space="0" w:color="auto"/>
-          <w:insideH w:val="single" w:sz="4" w:space="0" w:color="auto"/>
-          <w:insideV w:val="single" w:sz="4" w:space="0" w:color="auto"/>
-        </w:tblBorders>
-        <w:tblCellMar>
-          <w:left w:w="10" w:type="dxa"/>
-          <w:right w:w="10" w:type="dxa"/>
-        </w:tblCellMar>
-        <w:tblLook w:val="0000" w:firstRow="0" w:lastRow="0" w:firstColumn="0" w:lastColumn="0" w:noHBand="0" w:noVBand="0"/>
-      </w:tblPr>
-      <w:tblGrid>
-        <w:gridCol w:w="2075"/>
-        <w:gridCol w:w="1656"/>
-        <w:gridCol w:w="4591"/>
-      </w:tblGrid>
-      <w:tr>
-        <w:trPr>
-          <w:trHeight w:val="269"/>
-        </w:trPr>
-        <w:tc>
-          <w:tcPr>
-            <w:tcW w:w="2075" w:type="dxa"/>
-            <w:shd w:val="clear" w:color="auto" w:fill="BFBFBF" w:themeFill="background1" w:themeFillShade="BF"/>
-            <w:tcMar>
-              <w:left w:w="100" w:type="dxa"/>
-              <w:right w:w="100" w:type="dxa"/>
-            </w:tcMar>
-          </w:tcPr>
-          <w:p>
-            <w:pPr>
-              <w:spacing w:line="240" w:lineRule="auto"/>
-            </w:pPr>
-            <w:r>
-              <w:rPr>
-                <w:sz w:val="20"/>
-              </w:rPr>
-              <w:t>Versão</w:t>
-            </w:r>
-          </w:p>
-        </w:tc>
-        <w:tc>
-          <w:tcPr>
-            <w:tcW w:w="1656" w:type="dxa"/>
-            <w:shd w:val="clear" w:color="auto" w:fill="BFBFBF" w:themeFill="background1" w:themeFillShade="BF"/>
-            <w:tcMar>
-              <w:left w:w="100" w:type="dxa"/>
-              <w:right w:w="100" w:type="dxa"/>
-            </w:tcMar>
-          </w:tcPr>
-          <w:p>
-            <w:pPr>
-              <w:spacing w:line="240" w:lineRule="auto"/>
-            </w:pPr>
-            <w:r>
-              <w:rPr>
-                <w:sz w:val="20"/>
-              </w:rPr>
-              <w:t>Data</w:t>
-            </w:r>
-          </w:p>
-        </w:tc>
-        <w:tc>
-          <w:tcPr>
-            <w:tcW w:w="4591" w:type="dxa"/>
-            <w:shd w:val="clear" w:color="auto" w:fill="BFBFBF" w:themeFill="background1" w:themeFillShade="BF"/>
-            <w:tcMar>
-              <w:left w:w="100" w:type="dxa"/>
-              <w:right w:w="100" w:type="dxa"/>
-            </w:tcMar>
-          </w:tcPr>
-          <w:p>
-            <w:pPr>
-              <w:spacing w:line="240" w:lineRule="auto"/>
-            </w:pPr>
-            <w:r>
-              <w:rPr>
-                <w:sz w:val="20"/>
-              </w:rPr>
-              <w:t>Descrição</w:t>
-            </w:r>
-          </w:p>
-        </w:tc>
-      </w:tr>
-      <w:tr>
-        <w:trPr>
-          <w:trHeight w:val="807"/>
-        </w:trPr>
-        <w:tc>
-          <w:tcPr>
-            <w:tcW w:w="2075" w:type="dxa"/>
-            <w:shd w:val="clear" w:color="000000" w:fill="FFFFFF"/>
-            <w:tcMar>
-              <w:left w:w="100" w:type="dxa"/>
-              <w:right w:w="100" w:type="dxa"/>
-            </w:tcMar>
-          </w:tcPr>
-          <w:p>
-            <w:pPr>
-              <w:spacing w:line="240" w:lineRule="auto"/>
-              <w:rPr>
-                <w:sz w:val="20"/>
-                <w:szCs w:val="20"/>
-              </w:rPr>
-            </w:pPr>
-          </w:p>
-          <w:p>
-            <w:pPr>
-              <w:spacing w:line="240" w:lineRule="auto"/>
-              <w:rPr>
-                <w:sz w:val="20"/>
-                <w:szCs w:val="20"/>
-              </w:rPr>
-            </w:pPr>
-            <w:r>
-              <w:rPr>
-                <w:sz w:val="20"/>
-                <w:szCs w:val="20"/>
-              </w:rPr>
-              <w:t>V1.0</w:t>
-            </w:r>
-          </w:p>
-        </w:tc>
-        <w:tc>
-          <w:tcPr>
-            <w:tcW w:w="1656" w:type="dxa"/>
-            <w:shd w:val="clear" w:color="000000" w:fill="FFFFFF"/>
-            <w:tcMar>
-              <w:left w:w="100" w:type="dxa"/>
-              <w:right w:w="100" w:type="dxa"/>
-            </w:tcMar>
-          </w:tcPr>
-          <w:p>
-            <w:pPr>
-              <w:spacing w:line="240" w:lineRule="auto"/>
-              <w:rPr>
-                <w:sz w:val="20"/>
-                <w:szCs w:val="20"/>
-              </w:rPr>
-            </w:pPr>
-          </w:p>
-          <w:p>
-            <w:pPr>
-              <w:spacing w:line="240" w:lineRule="auto"/>
-              <w:rPr>
-                <w:sz w:val="20"/>
-                <w:szCs w:val="20"/>
-              </w:rPr>
-            </w:pPr>
-            <w:r>
-              <w:rPr>
-                <w:sz w:val="20"/>
-                <w:szCs w:val="20"/>
-              </w:rPr>
-              <w:t>10/0</w:t>
-            </w:r>
-            <w:r>
-              <w:rPr>
-                <w:sz w:val="20"/>
-                <w:szCs w:val="20"/>
-              </w:rPr>
-              <w:t>4</w:t>
-            </w:r>
-            <w:r>
-              <w:rPr>
-                <w:sz w:val="20"/>
-                <w:szCs w:val="20"/>
-              </w:rPr>
-              <w:t>/2020</w:t>
-            </w:r>
-          </w:p>
-        </w:tc>
-        <w:tc>
-          <w:tcPr>
-            <w:tcW w:w="4591" w:type="dxa"/>
-            <w:shd w:val="clear" w:color="000000" w:fill="FFFFFF"/>
-            <w:tcMar>
-              <w:left w:w="100" w:type="dxa"/>
-              <w:right w:w="100" w:type="dxa"/>
-            </w:tcMar>
-          </w:tcPr>
-          <w:p>
-            <w:pPr>
-              <w:spacing w:line="240" w:lineRule="auto"/>
-              <w:rPr>
-                <w:sz w:val="20"/>
-                <w:szCs w:val="20"/>
-              </w:rPr>
-            </w:pPr>
-            <w:r>
-              <w:rPr>
-                <w:sz w:val="20"/>
-                <w:szCs w:val="20"/>
-              </w:rPr>
-              <w:t xml:space="preserve">  </w:t>
-            </w:r>
-          </w:p>
-          <w:p>
-            <w:pPr>
-              <w:spacing w:line="240" w:lineRule="auto"/>
-              <w:rPr>
-                <w:sz w:val="20"/>
-                <w:szCs w:val="20"/>
-              </w:rPr>
-            </w:pPr>
-            <w:r>
-              <w:t>Lista de Necessidades de acordo com a evolução do Projeto:</w:t>
-            </w:r>
-          </w:p>
-        </w:tc>
-      </w:tr>
-      <w:tr>
-        <w:trPr>
-          <w:trHeight w:val="593"/>
-        </w:trPr>
-        <w:tc>
-          <w:tcPr>
-            <w:tcW w:w="2075" w:type="dxa"/>
-            <w:shd w:val="clear" w:color="000000" w:fill="FFFFFF"/>
-            <w:tcMar>
-              <w:left w:w="100" w:type="dxa"/>
-              <w:right w:w="100" w:type="dxa"/>
-            </w:tcMar>
-          </w:tcPr>
-          <w:p>
-            <w:pPr>
-              <w:spacing w:line="240" w:lineRule="auto"/>
-              <w:rPr>
-                <w:sz w:val="20"/>
-                <w:szCs w:val="20"/>
-              </w:rPr>
-            </w:pPr>
-          </w:p>
-        </w:tc>
-        <w:tc>
-          <w:tcPr>
-            <w:tcW w:w="1656" w:type="dxa"/>
-            <w:shd w:val="clear" w:color="000000" w:fill="FFFFFF"/>
-            <w:tcMar>
-              <w:left w:w="100" w:type="dxa"/>
-              <w:right w:w="100" w:type="dxa"/>
-            </w:tcMar>
-          </w:tcPr>
-          <w:p>
-            <w:pPr>
-              <w:spacing w:line="240" w:lineRule="auto"/>
-              <w:rPr>
-                <w:sz w:val="20"/>
-                <w:szCs w:val="20"/>
-              </w:rPr>
-            </w:pPr>
-          </w:p>
-        </w:tc>
-        <w:tc>
-          <w:tcPr>
-            <w:tcW w:w="4591" w:type="dxa"/>
-            <w:shd w:val="clear" w:color="000000" w:fill="FFFFFF"/>
-            <w:tcMar>
-              <w:left w:w="100" w:type="dxa"/>
-              <w:right w:w="100" w:type="dxa"/>
-            </w:tcMar>
-          </w:tcPr>
-          <w:p>
-            <w:pPr>
-              <w:spacing w:line="240" w:lineRule="auto"/>
-              <w:rPr>
-                <w:sz w:val="20"/>
-                <w:szCs w:val="20"/>
-              </w:rPr>
-            </w:pPr>
-            <w:r>
-              <w:rPr>
-                <w:sz w:val="20"/>
-                <w:szCs w:val="20"/>
-              </w:rPr>
-              <w:t xml:space="preserve">              </w:t>
-            </w:r>
-          </w:p>
-        </w:tc>
-      </w:tr>
-    </w:tbl>
-    <w:p/>
-    <w:p/>
     <w:tbl>
       <w:tblPr>
         <w:tblpPr w:leftFromText="141" w:rightFromText="141" w:vertAnchor="text" w:horzAnchor="margin" w:tblpX="100" w:tblpY="427"/>

</xml_diff>

<commit_message>
Correção ate o DFD ac5
</commit_message>
<xml_diff>
--- a/06. Lista_de_Necessidades.docx
+++ b/06. Lista_de_Necessidades.docx
@@ -6,10 +6,16 @@
     <w:p>
       <w:pPr>
         <w:rPr>
+          <w:sz w:val="36"/>
+          <w:szCs w:val="36"/>
           <w:u w:val="single"/>
         </w:rPr>
       </w:pPr>
       <w:r>
+        <w:rPr>
+          <w:sz w:val="36"/>
+          <w:szCs w:val="36"/>
+        </w:rPr>
         <w:t>Lista de Necessidades</w:t>
       </w:r>
     </w:p>

</xml_diff>

<commit_message>
Atualização dos artefatos para AC 5
</commit_message>
<xml_diff>
--- a/06. Lista_de_Necessidades.docx
+++ b/06. Lista_de_Necessidades.docx
@@ -6,300 +6,138 @@
     <w:p>
       <w:pPr>
         <w:rPr>
-          <w:sz w:val="36"/>
-          <w:szCs w:val="36"/>
+          <w:sz w:val="40"/>
+          <w:szCs w:val="40"/>
           <w:u w:val="single"/>
         </w:rPr>
       </w:pPr>
       <w:r>
         <w:rPr>
-          <w:sz w:val="36"/>
-          <w:szCs w:val="36"/>
+          <w:sz w:val="40"/>
+          <w:szCs w:val="40"/>
         </w:rPr>
         <w:t>Lista de Necessidades</w:t>
       </w:r>
     </w:p>
-    <w:tbl>
-      <w:tblPr>
-        <w:tblpPr w:leftFromText="141" w:rightFromText="141" w:vertAnchor="text" w:horzAnchor="margin" w:tblpX="100" w:tblpY="427"/>
-        <w:tblW w:w="8322" w:type="dxa"/>
-        <w:tblBorders>
-          <w:top w:val="single" w:sz="4" w:space="0" w:color="auto"/>
-          <w:left w:val="single" w:sz="4" w:space="0" w:color="auto"/>
-          <w:bottom w:val="single" w:sz="4" w:space="0" w:color="auto"/>
-          <w:right w:val="single" w:sz="4" w:space="0" w:color="auto"/>
-          <w:insideH w:val="single" w:sz="4" w:space="0" w:color="auto"/>
-          <w:insideV w:val="single" w:sz="4" w:space="0" w:color="auto"/>
-        </w:tblBorders>
-        <w:tblCellMar>
-          <w:left w:w="10" w:type="dxa"/>
-          <w:right w:w="10" w:type="dxa"/>
-        </w:tblCellMar>
-        <w:tblLook w:val="0000" w:firstRow="0" w:lastRow="0" w:firstColumn="0" w:lastColumn="0" w:noHBand="0" w:noVBand="0"/>
-      </w:tblPr>
-      <w:tblGrid>
-        <w:gridCol w:w="3445"/>
-        <w:gridCol w:w="4877"/>
-      </w:tblGrid>
-      <w:tr>
-        <w:trPr>
-          <w:trHeight w:val="269"/>
-        </w:trPr>
-        <w:tc>
-          <w:tcPr>
-            <w:tcW w:w="3445" w:type="dxa"/>
-            <w:shd w:val="clear" w:color="auto" w:fill="BFBFBF" w:themeFill="background1" w:themeFillShade="BF"/>
-            <w:tcMar>
-              <w:left w:w="100" w:type="dxa"/>
-              <w:right w:w="100" w:type="dxa"/>
-            </w:tcMar>
-          </w:tcPr>
-          <w:p>
-            <w:pPr>
-              <w:spacing w:line="240" w:lineRule="auto"/>
-            </w:pPr>
-            <w:r>
-              <w:t>Necessidade</w:t>
-            </w:r>
-          </w:p>
-        </w:tc>
-        <w:tc>
-          <w:tcPr>
-            <w:tcW w:w="4877" w:type="dxa"/>
-            <w:shd w:val="clear" w:color="auto" w:fill="BFBFBF" w:themeFill="background1" w:themeFillShade="BF"/>
-            <w:tcMar>
-              <w:left w:w="100" w:type="dxa"/>
-              <w:right w:w="100" w:type="dxa"/>
-            </w:tcMar>
-          </w:tcPr>
-          <w:p>
-            <w:pPr>
-              <w:spacing w:line="240" w:lineRule="auto"/>
-            </w:pPr>
-            <w:r>
-              <w:rPr>
-                <w:sz w:val="20"/>
-              </w:rPr>
-              <w:t>Descrição</w:t>
-            </w:r>
-          </w:p>
-        </w:tc>
-      </w:tr>
-      <w:tr>
-        <w:trPr>
-          <w:trHeight w:val="807"/>
-        </w:trPr>
-        <w:tc>
-          <w:tcPr>
-            <w:tcW w:w="3445" w:type="dxa"/>
-            <w:shd w:val="clear" w:color="000000" w:fill="FFFFFF"/>
-            <w:tcMar>
-              <w:left w:w="100" w:type="dxa"/>
-              <w:right w:w="100" w:type="dxa"/>
-            </w:tcMar>
-          </w:tcPr>
-          <w:p>
-            <w:pPr>
-              <w:spacing w:line="240" w:lineRule="auto"/>
-              <w:rPr>
-                <w:sz w:val="20"/>
-                <w:szCs w:val="20"/>
-              </w:rPr>
-            </w:pPr>
-          </w:p>
-          <w:p>
-            <w:pPr>
-              <w:spacing w:line="240" w:lineRule="auto"/>
-              <w:rPr>
-                <w:sz w:val="20"/>
-                <w:szCs w:val="20"/>
-              </w:rPr>
-            </w:pPr>
-            <w:r>
-              <w:rPr>
-                <w:sz w:val="20"/>
-                <w:szCs w:val="20"/>
-              </w:rPr>
-              <w:t>N01</w:t>
-            </w:r>
-          </w:p>
-        </w:tc>
-        <w:tc>
-          <w:tcPr>
-            <w:tcW w:w="4877" w:type="dxa"/>
-            <w:shd w:val="clear" w:color="000000" w:fill="FFFFFF"/>
-            <w:tcMar>
-              <w:left w:w="100" w:type="dxa"/>
-              <w:right w:w="100" w:type="dxa"/>
-            </w:tcMar>
-          </w:tcPr>
-          <w:p>
-            <w:pPr>
-              <w:spacing w:line="240" w:lineRule="auto"/>
-              <w:rPr>
-                <w:sz w:val="20"/>
-                <w:szCs w:val="20"/>
-              </w:rPr>
-            </w:pPr>
-          </w:p>
-          <w:p>
-            <w:pPr>
-              <w:spacing w:line="240" w:lineRule="auto"/>
-              <w:rPr>
-                <w:sz w:val="20"/>
-                <w:szCs w:val="20"/>
-              </w:rPr>
-            </w:pPr>
-            <w:r>
-              <w:t>Controle de Clientes</w:t>
-            </w:r>
-          </w:p>
-        </w:tc>
-      </w:tr>
-      <w:tr>
-        <w:trPr>
-          <w:trHeight w:val="807"/>
-        </w:trPr>
-        <w:tc>
-          <w:tcPr>
-            <w:tcW w:w="3445" w:type="dxa"/>
-            <w:shd w:val="clear" w:color="000000" w:fill="FFFFFF"/>
-            <w:tcMar>
-              <w:left w:w="100" w:type="dxa"/>
-              <w:right w:w="100" w:type="dxa"/>
-            </w:tcMar>
-          </w:tcPr>
-          <w:p>
-            <w:pPr>
-              <w:spacing w:line="240" w:lineRule="auto"/>
-              <w:rPr>
-                <w:sz w:val="20"/>
-                <w:szCs w:val="20"/>
-              </w:rPr>
-            </w:pPr>
-          </w:p>
-          <w:p>
-            <w:pPr>
-              <w:spacing w:line="240" w:lineRule="auto"/>
-              <w:rPr>
-                <w:sz w:val="20"/>
-                <w:szCs w:val="20"/>
-              </w:rPr>
-            </w:pPr>
-            <w:r>
-              <w:rPr>
-                <w:sz w:val="20"/>
-                <w:szCs w:val="20"/>
-              </w:rPr>
-              <w:t>N02</w:t>
-            </w:r>
-          </w:p>
-        </w:tc>
-        <w:tc>
-          <w:tcPr>
-            <w:tcW w:w="4877" w:type="dxa"/>
-            <w:shd w:val="clear" w:color="000000" w:fill="FFFFFF"/>
-            <w:tcMar>
-              <w:left w:w="100" w:type="dxa"/>
-              <w:right w:w="100" w:type="dxa"/>
-            </w:tcMar>
-          </w:tcPr>
-          <w:p>
-            <w:pPr>
-              <w:spacing w:line="240" w:lineRule="auto"/>
-              <w:rPr>
-                <w:sz w:val="20"/>
-                <w:szCs w:val="20"/>
-              </w:rPr>
-            </w:pPr>
-          </w:p>
-          <w:p>
-            <w:pPr>
-              <w:spacing w:line="240" w:lineRule="auto"/>
-              <w:rPr>
-                <w:sz w:val="20"/>
-                <w:szCs w:val="20"/>
-              </w:rPr>
-            </w:pPr>
-            <w:r>
-              <w:t>Controle de Estoque.</w:t>
-            </w:r>
-          </w:p>
-        </w:tc>
-      </w:tr>
-      <w:tr>
-        <w:trPr>
-          <w:trHeight w:val="778"/>
-        </w:trPr>
-        <w:tc>
-          <w:tcPr>
-            <w:tcW w:w="3445" w:type="dxa"/>
-            <w:shd w:val="clear" w:color="000000" w:fill="FFFFFF"/>
-            <w:tcMar>
-              <w:left w:w="100" w:type="dxa"/>
-              <w:right w:w="100" w:type="dxa"/>
-            </w:tcMar>
-          </w:tcPr>
-          <w:p>
-            <w:pPr>
-              <w:spacing w:line="240" w:lineRule="auto"/>
-              <w:rPr>
-                <w:sz w:val="20"/>
-                <w:szCs w:val="20"/>
-              </w:rPr>
-            </w:pPr>
-          </w:p>
-          <w:p>
-            <w:pPr>
-              <w:spacing w:line="240" w:lineRule="auto"/>
-              <w:rPr>
-                <w:sz w:val="20"/>
-                <w:szCs w:val="20"/>
-              </w:rPr>
-            </w:pPr>
-            <w:r>
-              <w:rPr>
-                <w:sz w:val="20"/>
-                <w:szCs w:val="20"/>
-              </w:rPr>
-              <w:t>N03</w:t>
-            </w:r>
-          </w:p>
-        </w:tc>
-        <w:tc>
-          <w:tcPr>
-            <w:tcW w:w="4877" w:type="dxa"/>
-            <w:shd w:val="clear" w:color="000000" w:fill="FFFFFF"/>
-            <w:tcMar>
-              <w:left w:w="100" w:type="dxa"/>
-              <w:right w:w="100" w:type="dxa"/>
-            </w:tcMar>
-          </w:tcPr>
-          <w:p>
-            <w:pPr>
-              <w:spacing w:line="240" w:lineRule="auto"/>
-              <w:rPr>
-                <w:sz w:val="20"/>
-                <w:szCs w:val="20"/>
-              </w:rPr>
-            </w:pPr>
-          </w:p>
-          <w:p>
-            <w:pPr>
-              <w:spacing w:line="240" w:lineRule="auto"/>
-              <w:rPr>
-                <w:sz w:val="20"/>
-                <w:szCs w:val="20"/>
-              </w:rPr>
-            </w:pPr>
-            <w:r>
-              <w:t>Aumento de Visibilidade.</w:t>
-            </w:r>
-          </w:p>
-        </w:tc>
-      </w:tr>
-    </w:tbl>
     <w:p/>
+    <w:p/>
+    <w:p/>
+    <w:p>
+      <w:pPr>
+        <w:pStyle w:val="PargrafodaLista"/>
+        <w:numPr>
+          <w:ilvl w:val="0"/>
+          <w:numId w:val="2"/>
+        </w:numPr>
+        <w:rPr>
+          <w:sz w:val="24"/>
+          <w:szCs w:val="24"/>
+        </w:rPr>
+      </w:pPr>
+      <w:r>
+        <w:rPr>
+          <w:b/>
+          <w:bCs/>
+          <w:sz w:val="24"/>
+          <w:szCs w:val="24"/>
+        </w:rPr>
+        <w:t>N01</w:t>
+      </w:r>
+      <w:r>
+        <w:rPr>
+          <w:sz w:val="24"/>
+          <w:szCs w:val="24"/>
+        </w:rPr>
+        <w:t xml:space="preserve"> - </w:t>
+      </w:r>
+      <w:r>
+        <w:rPr>
+          <w:sz w:val="24"/>
+          <w:szCs w:val="24"/>
+        </w:rPr>
+        <w:t>Controle de Clientes</w:t>
+      </w:r>
+    </w:p>
+    <w:p>
+      <w:pPr>
+        <w:pStyle w:val="PargrafodaLista"/>
+        <w:numPr>
+          <w:ilvl w:val="0"/>
+          <w:numId w:val="2"/>
+        </w:numPr>
+        <w:rPr>
+          <w:sz w:val="24"/>
+          <w:szCs w:val="24"/>
+        </w:rPr>
+      </w:pPr>
+      <w:r>
+        <w:rPr>
+          <w:b/>
+          <w:bCs/>
+          <w:sz w:val="24"/>
+          <w:szCs w:val="24"/>
+        </w:rPr>
+        <w:t>N02</w:t>
+      </w:r>
+      <w:r>
+        <w:rPr>
+          <w:sz w:val="24"/>
+          <w:szCs w:val="24"/>
+        </w:rPr>
+        <w:t xml:space="preserve"> - </w:t>
+      </w:r>
+      <w:r>
+        <w:rPr>
+          <w:sz w:val="24"/>
+          <w:szCs w:val="24"/>
+        </w:rPr>
+        <w:t>Controle de Estoque.</w:t>
+      </w:r>
+    </w:p>
+    <w:p>
+      <w:pPr>
+        <w:pStyle w:val="PargrafodaLista"/>
+        <w:numPr>
+          <w:ilvl w:val="0"/>
+          <w:numId w:val="2"/>
+        </w:numPr>
+        <w:rPr>
+          <w:sz w:val="24"/>
+          <w:szCs w:val="24"/>
+        </w:rPr>
+      </w:pPr>
+      <w:r>
+        <w:rPr>
+          <w:b/>
+          <w:bCs/>
+          <w:sz w:val="24"/>
+          <w:szCs w:val="24"/>
+        </w:rPr>
+        <w:t>N03</w:t>
+      </w:r>
+      <w:r>
+        <w:rPr>
+          <w:sz w:val="24"/>
+          <w:szCs w:val="24"/>
+        </w:rPr>
+        <w:t xml:space="preserve"> - </w:t>
+      </w:r>
+      <w:r>
+        <w:rPr>
+          <w:sz w:val="24"/>
+          <w:szCs w:val="24"/>
+        </w:rPr>
+        <w:t>Aumento de Visibilidade.</w:t>
+      </w:r>
+    </w:p>
+    <w:p>
+      <w:pPr>
+        <w:ind w:firstLine="360"/>
+      </w:pPr>
+      <w:r>
+        <w:tab/>
+      </w:r>
+    </w:p>
     <w:sectPr>
       <w:pgSz w:w="11906" w:h="16838"/>
       <w:pgMar w:top="1417" w:right="1701" w:bottom="1417" w:left="1701" w:header="0" w:footer="720" w:gutter="0"/>
@@ -476,8 +314,124 @@
       </w:rPr>
     </w:lvl>
   </w:abstractNum>
+  <w:abstractNum w:abstractNumId="1" w15:restartNumberingAfterBreak="0">
+    <w:nsid w:val="4B704782"/>
+    <w:multiLevelType w:val="hybridMultilevel"/>
+    <w:tmpl w:val="F9DE688C"/>
+    <w:lvl w:ilvl="0" w:tplc="04160001">
+      <w:start w:val="1"/>
+      <w:numFmt w:val="bullet"/>
+      <w:lvlText w:val=""/>
+      <w:lvlJc w:val="left"/>
+      <w:pPr>
+        <w:ind w:left="720" w:hanging="360"/>
+      </w:pPr>
+      <w:rPr>
+        <w:rFonts w:ascii="Symbol" w:hAnsi="Symbol" w:hint="default"/>
+      </w:rPr>
+    </w:lvl>
+    <w:lvl w:ilvl="1" w:tplc="04160003" w:tentative="1">
+      <w:start w:val="1"/>
+      <w:numFmt w:val="bullet"/>
+      <w:lvlText w:val="o"/>
+      <w:lvlJc w:val="left"/>
+      <w:pPr>
+        <w:ind w:left="1440" w:hanging="360"/>
+      </w:pPr>
+      <w:rPr>
+        <w:rFonts w:ascii="Courier New" w:hAnsi="Courier New" w:cs="Courier New" w:hint="default"/>
+      </w:rPr>
+    </w:lvl>
+    <w:lvl w:ilvl="2" w:tplc="04160005" w:tentative="1">
+      <w:start w:val="1"/>
+      <w:numFmt w:val="bullet"/>
+      <w:lvlText w:val=""/>
+      <w:lvlJc w:val="left"/>
+      <w:pPr>
+        <w:ind w:left="2160" w:hanging="360"/>
+      </w:pPr>
+      <w:rPr>
+        <w:rFonts w:ascii="Wingdings" w:hAnsi="Wingdings" w:hint="default"/>
+      </w:rPr>
+    </w:lvl>
+    <w:lvl w:ilvl="3" w:tplc="04160001" w:tentative="1">
+      <w:start w:val="1"/>
+      <w:numFmt w:val="bullet"/>
+      <w:lvlText w:val=""/>
+      <w:lvlJc w:val="left"/>
+      <w:pPr>
+        <w:ind w:left="2880" w:hanging="360"/>
+      </w:pPr>
+      <w:rPr>
+        <w:rFonts w:ascii="Symbol" w:hAnsi="Symbol" w:hint="default"/>
+      </w:rPr>
+    </w:lvl>
+    <w:lvl w:ilvl="4" w:tplc="04160003" w:tentative="1">
+      <w:start w:val="1"/>
+      <w:numFmt w:val="bullet"/>
+      <w:lvlText w:val="o"/>
+      <w:lvlJc w:val="left"/>
+      <w:pPr>
+        <w:ind w:left="3600" w:hanging="360"/>
+      </w:pPr>
+      <w:rPr>
+        <w:rFonts w:ascii="Courier New" w:hAnsi="Courier New" w:cs="Courier New" w:hint="default"/>
+      </w:rPr>
+    </w:lvl>
+    <w:lvl w:ilvl="5" w:tplc="04160005" w:tentative="1">
+      <w:start w:val="1"/>
+      <w:numFmt w:val="bullet"/>
+      <w:lvlText w:val=""/>
+      <w:lvlJc w:val="left"/>
+      <w:pPr>
+        <w:ind w:left="4320" w:hanging="360"/>
+      </w:pPr>
+      <w:rPr>
+        <w:rFonts w:ascii="Wingdings" w:hAnsi="Wingdings" w:hint="default"/>
+      </w:rPr>
+    </w:lvl>
+    <w:lvl w:ilvl="6" w:tplc="04160001" w:tentative="1">
+      <w:start w:val="1"/>
+      <w:numFmt w:val="bullet"/>
+      <w:lvlText w:val=""/>
+      <w:lvlJc w:val="left"/>
+      <w:pPr>
+        <w:ind w:left="5040" w:hanging="360"/>
+      </w:pPr>
+      <w:rPr>
+        <w:rFonts w:ascii="Symbol" w:hAnsi="Symbol" w:hint="default"/>
+      </w:rPr>
+    </w:lvl>
+    <w:lvl w:ilvl="7" w:tplc="04160003" w:tentative="1">
+      <w:start w:val="1"/>
+      <w:numFmt w:val="bullet"/>
+      <w:lvlText w:val="o"/>
+      <w:lvlJc w:val="left"/>
+      <w:pPr>
+        <w:ind w:left="5760" w:hanging="360"/>
+      </w:pPr>
+      <w:rPr>
+        <w:rFonts w:ascii="Courier New" w:hAnsi="Courier New" w:cs="Courier New" w:hint="default"/>
+      </w:rPr>
+    </w:lvl>
+    <w:lvl w:ilvl="8" w:tplc="04160005" w:tentative="1">
+      <w:start w:val="1"/>
+      <w:numFmt w:val="bullet"/>
+      <w:lvlText w:val=""/>
+      <w:lvlJc w:val="left"/>
+      <w:pPr>
+        <w:ind w:left="6480" w:hanging="360"/>
+      </w:pPr>
+      <w:rPr>
+        <w:rFonts w:ascii="Wingdings" w:hAnsi="Wingdings" w:hint="default"/>
+      </w:rPr>
+    </w:lvl>
+  </w:abstractNum>
   <w:num w:numId="1">
     <w:abstractNumId w:val="0"/>
+  </w:num>
+  <w:num w:numId="2">
+    <w:abstractNumId w:val="1"/>
   </w:num>
 </w:numbering>
 </file>
@@ -1097,6 +1051,17 @@
       <w:szCs w:val="30"/>
     </w:rPr>
   </w:style>
+  <w:style w:type="paragraph" w:styleId="PargrafodaLista">
+    <w:name w:val="List Paragraph"/>
+    <w:basedOn w:val="Normal"/>
+    <w:uiPriority w:val="34"/>
+    <w:qFormat/>
+    <w:rsid w:val="0071489C"/>
+    <w:pPr>
+      <w:ind w:left="720"/>
+      <w:contextualSpacing/>
+    </w:pPr>
+  </w:style>
 </w:styles>
 </file>
 

</xml_diff>